<commit_message>
Added Final Project Description
</commit_message>
<xml_diff>
--- a/InitialProjectDescription.docx
+++ b/InitialProjectDescription.docx
@@ -1,6 +1,6 @@
 
 <file path=word/document.xml><?xml version="1.0" encoding="utf-8"?>
-<w:document xmlns:wpc="http://schemas.microsoft.com/office/word/2010/wordprocessingCanvas" xmlns:mc="http://schemas.openxmlformats.org/markup-compatibility/2006" xmlns:o="urn:schemas-microsoft-com:office:office" xmlns:r="http://schemas.openxmlformats.org/officeDocument/2006/relationships" xmlns:m="http://schemas.openxmlformats.org/officeDocument/2006/math" xmlns:v="urn:schemas-microsoft-com:vml" xmlns:wp14="http://schemas.microsoft.com/office/word/2010/wordprocessingDrawing" xmlns:wp="http://schemas.openxmlformats.org/drawingml/2006/wordprocessingDrawing" xmlns:w10="urn:schemas-microsoft-com:office:word" xmlns:w="http://schemas.openxmlformats.org/wordprocessingml/2006/main" xmlns:w14="http://schemas.microsoft.com/office/word/2010/wordml" xmlns:wpg="http://schemas.microsoft.com/office/word/2010/wordprocessingGroup" xmlns:wpi="http://schemas.microsoft.com/office/word/2010/wordprocessingInk" xmlns:wne="http://schemas.microsoft.com/office/word/2006/wordml" xmlns:wps="http://schemas.microsoft.com/office/word/2010/wordprocessingShape" mc:Ignorable="w14 wp14">
+<w:document xmlns:ve="http://schemas.openxmlformats.org/markup-compatibility/2006" xmlns:o="urn:schemas-microsoft-com:office:office" xmlns:r="http://schemas.openxmlformats.org/officeDocument/2006/relationships" xmlns:m="http://schemas.openxmlformats.org/officeDocument/2006/math" xmlns:v="urn:schemas-microsoft-com:vml" xmlns:wp="http://schemas.openxmlformats.org/drawingml/2006/wordprocessingDrawing" xmlns:w10="urn:schemas-microsoft-com:office:word" xmlns:w="http://schemas.openxmlformats.org/wordprocessingml/2006/main" xmlns:wne="http://schemas.microsoft.com/office/word/2006/wordml">
   <w:background w:color="FFFFFF"/>
   <w:body>
     <w:p>
@@ -27,61 +27,7 @@
           <w:sz w:val="24"/>
           <w:szCs w:val="24"/>
         </w:rPr>
-        <w:t xml:space="preserve">, </w:t>
-      </w:r>
-      <w:proofErr w:type="spellStart"/>
-      <w:r>
-        <w:rPr>
-          <w:rFonts w:ascii="Times New Roman" w:hAnsi="Times New Roman" w:cs="Times New Roman"/>
-          <w:sz w:val="24"/>
-          <w:szCs w:val="24"/>
-        </w:rPr>
-        <w:t>Pujan</w:t>
-      </w:r>
-      <w:proofErr w:type="spellEnd"/>
-      <w:r>
-        <w:rPr>
-          <w:rFonts w:ascii="Times New Roman" w:hAnsi="Times New Roman" w:cs="Times New Roman"/>
-          <w:sz w:val="24"/>
-          <w:szCs w:val="24"/>
-        </w:rPr>
-        <w:t xml:space="preserve"> Patel, Frank </w:t>
-      </w:r>
-      <w:proofErr w:type="spellStart"/>
-      <w:r>
-        <w:rPr>
-          <w:rFonts w:ascii="Times New Roman" w:hAnsi="Times New Roman" w:cs="Times New Roman"/>
-          <w:sz w:val="24"/>
-          <w:szCs w:val="24"/>
-        </w:rPr>
-        <w:t>Buscaino</w:t>
-      </w:r>
-      <w:proofErr w:type="spellEnd"/>
-      <w:r>
-        <w:rPr>
-          <w:rFonts w:ascii="Times New Roman" w:hAnsi="Times New Roman" w:cs="Times New Roman"/>
-          <w:sz w:val="24"/>
-          <w:szCs w:val="24"/>
-        </w:rPr>
-        <w:t xml:space="preserve">, Brian </w:t>
-      </w:r>
-      <w:proofErr w:type="spellStart"/>
-      <w:r>
-        <w:rPr>
-          <w:rFonts w:ascii="Times New Roman" w:hAnsi="Times New Roman" w:cs="Times New Roman"/>
-          <w:sz w:val="24"/>
-          <w:szCs w:val="24"/>
-        </w:rPr>
-        <w:t>Salamat</w:t>
-      </w:r>
-      <w:proofErr w:type="spellEnd"/>
-      <w:r>
-        <w:rPr>
-          <w:rFonts w:ascii="Times New Roman" w:hAnsi="Times New Roman" w:cs="Times New Roman"/>
-          <w:sz w:val="24"/>
-          <w:szCs w:val="24"/>
-        </w:rPr>
-        <w:t xml:space="preserve"> </w:t>
+        <w:t xml:space="preserve">, Pujan Patel, Frank Buscaino, Brian Salamat </w:t>
       </w:r>
     </w:p>
     <w:p>
@@ -155,12 +101,21 @@
       <w:pPr>
         <w:pStyle w:val="NoSpacing"/>
         <w:spacing w:line="480" w:lineRule="auto"/>
-        <w:rPr>
-          <w:rFonts w:ascii="Times New Roman" w:hAnsi="Times New Roman" w:cs="Times New Roman"/>
-          <w:sz w:val="24"/>
-          <w:szCs w:val="24"/>
-        </w:rPr>
-      </w:pPr>
+        <w:jc w:val="center"/>
+        <w:rPr>
+          <w:rFonts w:ascii="Times New Roman" w:hAnsi="Times New Roman" w:cs="Times New Roman"/>
+          <w:sz w:val="24"/>
+          <w:szCs w:val="24"/>
+        </w:rPr>
+      </w:pPr>
+      <w:r>
+        <w:rPr>
+          <w:rFonts w:ascii="Times New Roman" w:hAnsi="Times New Roman" w:cs="Times New Roman"/>
+          <w:sz w:val="24"/>
+          <w:szCs w:val="24"/>
+        </w:rPr>
+        <w:t>Initial Project Description</w:t>
+      </w:r>
     </w:p>
     <w:p>
       <w:pPr>
@@ -186,43 +141,47 @@
           <w:sz w:val="24"/>
           <w:szCs w:val="24"/>
         </w:rPr>
-        <w:t xml:space="preserve">Team </w:t>
-      </w:r>
-      <w:proofErr w:type="spellStart"/>
-      <w:r>
-        <w:rPr>
-          <w:rFonts w:ascii="Times New Roman" w:hAnsi="Times New Roman" w:cs="Times New Roman"/>
-          <w:sz w:val="24"/>
-          <w:szCs w:val="24"/>
-        </w:rPr>
-        <w:t>squirrelsACD</w:t>
-      </w:r>
-      <w:proofErr w:type="spellEnd"/>
-      <w:r>
-        <w:rPr>
-          <w:rFonts w:ascii="Times New Roman" w:hAnsi="Times New Roman" w:cs="Times New Roman"/>
-          <w:sz w:val="24"/>
-          <w:szCs w:val="24"/>
-        </w:rPr>
-        <w:t xml:space="preserve"> shall be creating a game inspired by </w:t>
-      </w:r>
-      <w:proofErr w:type="spellStart"/>
-      <w:r>
-        <w:rPr>
-          <w:rFonts w:ascii="Times New Roman" w:hAnsi="Times New Roman" w:cs="Times New Roman"/>
-          <w:sz w:val="24"/>
-          <w:szCs w:val="24"/>
-        </w:rPr>
-        <w:t>Galaga</w:t>
-      </w:r>
-      <w:proofErr w:type="spellEnd"/>
-      <w:r>
-        <w:rPr>
-          <w:rFonts w:ascii="Times New Roman" w:hAnsi="Times New Roman" w:cs="Times New Roman"/>
-          <w:sz w:val="24"/>
-          <w:szCs w:val="24"/>
-        </w:rPr>
-        <w:t xml:space="preserve">. In this game, there will be two “Shooters” each controlled by one player. These “Shooters” will remain locked in </w:t>
+        <w:t>Team squirrelsACD</w:t>
+      </w:r>
+      <w:r>
+        <w:rPr>
+          <w:rFonts w:ascii="Times New Roman" w:hAnsi="Times New Roman" w:cs="Times New Roman"/>
+          <w:sz w:val="24"/>
+          <w:szCs w:val="24"/>
+        </w:rPr>
+        <w:t xml:space="preserve"> shall be creating a game inspired by Galaga.</w:t>
+      </w:r>
+      <w:r>
+        <w:rPr>
+          <w:rFonts w:ascii="Times New Roman" w:hAnsi="Times New Roman" w:cs="Times New Roman"/>
+          <w:sz w:val="24"/>
+          <w:szCs w:val="24"/>
+        </w:rPr>
+        <w:t xml:space="preserve"> It </w:t>
+      </w:r>
+      <w:r>
+        <w:rPr>
+          <w:rFonts w:ascii="Times New Roman" w:hAnsi="Times New Roman" w:cs="Times New Roman"/>
+          <w:sz w:val="24"/>
+          <w:szCs w:val="24"/>
+        </w:rPr>
+        <w:t>hopes</w:t>
+      </w:r>
+      <w:r>
+        <w:rPr>
+          <w:rFonts w:ascii="Times New Roman" w:hAnsi="Times New Roman" w:cs="Times New Roman"/>
+          <w:sz w:val="24"/>
+          <w:szCs w:val="24"/>
+        </w:rPr>
+        <w:t xml:space="preserve"> that this game will appeal to a universal audience, males and females, young and old.</w:t>
+      </w:r>
+      <w:r>
+        <w:rPr>
+          <w:rFonts w:ascii="Times New Roman" w:hAnsi="Times New Roman" w:cs="Times New Roman"/>
+          <w:sz w:val="24"/>
+          <w:szCs w:val="24"/>
+        </w:rPr>
+        <w:t xml:space="preserve"> In this game, there will be two “Shooters” each controlled by one player. These “Shooters” will remain locked in </w:t>
       </w:r>
       <w:r>
         <w:rPr>
@@ -385,13 +344,15 @@
         <w:spacing w:line="480" w:lineRule="auto"/>
         <w:rPr>
           <w:rFonts w:ascii="Times New Roman" w:hAnsi="Times New Roman" w:cs="Times New Roman"/>
-          <w:sz w:val="24"/>
-          <w:szCs w:val="24"/>
-        </w:rPr>
-      </w:pPr>
-      <w:r>
-        <w:rPr>
-          <w:rFonts w:ascii="Times New Roman" w:hAnsi="Times New Roman" w:cs="Times New Roman"/>
+          <w:b/>
+          <w:sz w:val="24"/>
+          <w:szCs w:val="24"/>
+        </w:rPr>
+      </w:pPr>
+      <w:r>
+        <w:rPr>
+          <w:rFonts w:ascii="Times New Roman" w:hAnsi="Times New Roman" w:cs="Times New Roman"/>
+          <w:b/>
           <w:sz w:val="24"/>
           <w:szCs w:val="24"/>
         </w:rPr>
@@ -404,21 +365,25 @@
         <w:spacing w:line="480" w:lineRule="auto"/>
         <w:rPr>
           <w:rFonts w:ascii="Times New Roman" w:hAnsi="Times New Roman" w:cs="Times New Roman"/>
-          <w:sz w:val="24"/>
-          <w:szCs w:val="24"/>
-        </w:rPr>
-      </w:pPr>
-      <w:r>
-        <w:rPr>
-          <w:rFonts w:ascii="Times New Roman" w:hAnsi="Times New Roman" w:cs="Times New Roman"/>
-          <w:sz w:val="24"/>
-          <w:szCs w:val="24"/>
-        </w:rPr>
+          <w:b/>
+          <w:sz w:val="24"/>
+          <w:szCs w:val="24"/>
+        </w:rPr>
+      </w:pPr>
+      <w:r>
+        <w:rPr>
+          <w:rFonts w:ascii="Times New Roman" w:hAnsi="Times New Roman" w:cs="Times New Roman"/>
+          <w:b/>
+          <w:sz w:val="24"/>
+          <w:szCs w:val="24"/>
+        </w:rPr>
+        <w:lastRenderedPageBreak/>
         <w:t xml:space="preserve">Programmer </w:t>
       </w:r>
       <w:r>
         <w:rPr>
           <w:rFonts w:ascii="Times New Roman" w:hAnsi="Times New Roman" w:cs="Times New Roman"/>
+          <w:b/>
           <w:sz w:val="24"/>
           <w:szCs w:val="24"/>
         </w:rPr>
@@ -427,6 +392,7 @@
       <w:r>
         <w:rPr>
           <w:rFonts w:ascii="Times New Roman" w:hAnsi="Times New Roman" w:cs="Times New Roman"/>
+          <w:b/>
           <w:sz w:val="24"/>
           <w:szCs w:val="24"/>
         </w:rPr>
@@ -435,21 +401,12 @@
       <w:r>
         <w:rPr>
           <w:rFonts w:ascii="Times New Roman" w:hAnsi="Times New Roman" w:cs="Times New Roman"/>
-          <w:sz w:val="24"/>
-          <w:szCs w:val="24"/>
-        </w:rPr>
-        <w:t xml:space="preserve">B. </w:t>
-      </w:r>
-      <w:proofErr w:type="spellStart"/>
-      <w:r>
-        <w:rPr>
-          <w:rFonts w:ascii="Times New Roman" w:hAnsi="Times New Roman" w:cs="Times New Roman"/>
-          <w:sz w:val="24"/>
-          <w:szCs w:val="24"/>
-        </w:rPr>
-        <w:t>Salamat</w:t>
-      </w:r>
-      <w:proofErr w:type="spellEnd"/>
+          <w:b/>
+          <w:sz w:val="24"/>
+          <w:szCs w:val="24"/>
+        </w:rPr>
+        <w:t>B. Salamat</w:t>
+      </w:r>
     </w:p>
     <w:p>
       <w:pPr>
@@ -457,22 +414,24 @@
         <w:spacing w:line="480" w:lineRule="auto"/>
         <w:rPr>
           <w:rFonts w:ascii="Times New Roman" w:hAnsi="Times New Roman" w:cs="Times New Roman"/>
-          <w:sz w:val="24"/>
-          <w:szCs w:val="24"/>
-        </w:rPr>
-      </w:pPr>
-      <w:r>
-        <w:rPr>
-          <w:rFonts w:ascii="Times New Roman" w:hAnsi="Times New Roman" w:cs="Times New Roman"/>
-          <w:sz w:val="24"/>
-          <w:szCs w:val="24"/>
-        </w:rPr>
-        <w:lastRenderedPageBreak/>
+          <w:b/>
+          <w:sz w:val="24"/>
+          <w:szCs w:val="24"/>
+        </w:rPr>
+      </w:pPr>
+      <w:r>
+        <w:rPr>
+          <w:rFonts w:ascii="Times New Roman" w:hAnsi="Times New Roman" w:cs="Times New Roman"/>
+          <w:b/>
+          <w:sz w:val="24"/>
+          <w:szCs w:val="24"/>
+        </w:rPr>
         <w:t xml:space="preserve">UI/Graphics </w:t>
       </w:r>
       <w:r>
         <w:rPr>
           <w:rFonts w:ascii="Times New Roman" w:hAnsi="Times New Roman" w:cs="Times New Roman"/>
+          <w:b/>
           <w:sz w:val="24"/>
           <w:szCs w:val="24"/>
         </w:rPr>
@@ -481,6 +440,7 @@
       <w:r>
         <w:rPr>
           <w:rFonts w:ascii="Times New Roman" w:hAnsi="Times New Roman" w:cs="Times New Roman"/>
+          <w:b/>
           <w:sz w:val="24"/>
           <w:szCs w:val="24"/>
         </w:rPr>
@@ -489,6 +449,7 @@
       <w:r>
         <w:rPr>
           <w:rFonts w:ascii="Times New Roman" w:hAnsi="Times New Roman" w:cs="Times New Roman"/>
+          <w:b/>
           <w:sz w:val="24"/>
           <w:szCs w:val="24"/>
         </w:rPr>
@@ -501,13 +462,15 @@
         <w:spacing w:line="480" w:lineRule="auto"/>
         <w:rPr>
           <w:rFonts w:ascii="Times New Roman" w:hAnsi="Times New Roman" w:cs="Times New Roman"/>
-          <w:sz w:val="24"/>
-          <w:szCs w:val="24"/>
-        </w:rPr>
-      </w:pPr>
-      <w:r>
-        <w:rPr>
-          <w:rFonts w:ascii="Times New Roman" w:hAnsi="Times New Roman" w:cs="Times New Roman"/>
+          <w:b/>
+          <w:sz w:val="24"/>
+          <w:szCs w:val="24"/>
+        </w:rPr>
+      </w:pPr>
+      <w:r>
+        <w:rPr>
+          <w:rFonts w:ascii="Times New Roman" w:hAnsi="Times New Roman" w:cs="Times New Roman"/>
+          <w:b/>
           <w:sz w:val="24"/>
           <w:szCs w:val="24"/>
         </w:rPr>
@@ -516,6 +479,7 @@
       <w:r>
         <w:rPr>
           <w:rFonts w:ascii="Times New Roman" w:hAnsi="Times New Roman" w:cs="Times New Roman"/>
+          <w:b/>
           <w:sz w:val="24"/>
           <w:szCs w:val="24"/>
         </w:rPr>
@@ -524,6 +488,7 @@
       <w:r>
         <w:rPr>
           <w:rFonts w:ascii="Times New Roman" w:hAnsi="Times New Roman" w:cs="Times New Roman"/>
+          <w:b/>
           <w:sz w:val="24"/>
           <w:szCs w:val="24"/>
         </w:rPr>
@@ -532,21 +497,12 @@
       <w:r>
         <w:rPr>
           <w:rFonts w:ascii="Times New Roman" w:hAnsi="Times New Roman" w:cs="Times New Roman"/>
-          <w:sz w:val="24"/>
-          <w:szCs w:val="24"/>
-        </w:rPr>
-        <w:t xml:space="preserve">F. </w:t>
-      </w:r>
-      <w:proofErr w:type="spellStart"/>
-      <w:r>
-        <w:rPr>
-          <w:rFonts w:ascii="Times New Roman" w:hAnsi="Times New Roman" w:cs="Times New Roman"/>
-          <w:sz w:val="24"/>
-          <w:szCs w:val="24"/>
-        </w:rPr>
-        <w:t>Buscaino</w:t>
-      </w:r>
-      <w:proofErr w:type="spellEnd"/>
+          <w:b/>
+          <w:sz w:val="24"/>
+          <w:szCs w:val="24"/>
+        </w:rPr>
+        <w:t>F. Buscaino</w:t>
+      </w:r>
     </w:p>
     <w:p>
       <w:pPr>
@@ -554,13 +510,15 @@
         <w:spacing w:line="480" w:lineRule="auto"/>
         <w:rPr>
           <w:rFonts w:ascii="Times New Roman" w:hAnsi="Times New Roman" w:cs="Times New Roman"/>
-          <w:sz w:val="24"/>
-          <w:szCs w:val="24"/>
-        </w:rPr>
-      </w:pPr>
-      <w:r>
-        <w:rPr>
-          <w:rFonts w:ascii="Times New Roman" w:hAnsi="Times New Roman" w:cs="Times New Roman"/>
+          <w:b/>
+          <w:sz w:val="24"/>
+          <w:szCs w:val="24"/>
+        </w:rPr>
+      </w:pPr>
+      <w:r>
+        <w:rPr>
+          <w:rFonts w:ascii="Times New Roman" w:hAnsi="Times New Roman" w:cs="Times New Roman"/>
+          <w:b/>
           <w:sz w:val="24"/>
           <w:szCs w:val="24"/>
         </w:rPr>
@@ -568,7 +526,7 @@
       </w:r>
     </w:p>
     <w:sectPr>
-      <w:headerReference w:type="default" r:id="rId7"/>
+      <w:headerReference w:type="default" r:id="rId6"/>
       <w:pgSz w:w="12240" w:h="15840"/>
       <w:pgMar w:top="1440" w:right="1440" w:bottom="1440" w:left="1440" w:header="720" w:footer="720" w:gutter="0"/>
       <w:cols w:space="720"/>
@@ -578,7 +536,7 @@
 </file>
 
 <file path=word/endnotes.xml><?xml version="1.0" encoding="utf-8"?>
-<w:endnotes xmlns:wpc="http://schemas.microsoft.com/office/word/2010/wordprocessingCanvas" xmlns:mc="http://schemas.openxmlformats.org/markup-compatibility/2006" xmlns:o="urn:schemas-microsoft-com:office:office" xmlns:r="http://schemas.openxmlformats.org/officeDocument/2006/relationships" xmlns:m="http://schemas.openxmlformats.org/officeDocument/2006/math" xmlns:v="urn:schemas-microsoft-com:vml" xmlns:wp14="http://schemas.microsoft.com/office/word/2010/wordprocessingDrawing" xmlns:wp="http://schemas.openxmlformats.org/drawingml/2006/wordprocessingDrawing" xmlns:w10="urn:schemas-microsoft-com:office:word" xmlns:w="http://schemas.openxmlformats.org/wordprocessingml/2006/main" xmlns:w14="http://schemas.microsoft.com/office/word/2010/wordml" xmlns:wpg="http://schemas.microsoft.com/office/word/2010/wordprocessingGroup" xmlns:wpi="http://schemas.microsoft.com/office/word/2010/wordprocessingInk" xmlns:wne="http://schemas.microsoft.com/office/word/2006/wordml" xmlns:wps="http://schemas.microsoft.com/office/word/2010/wordprocessingShape" mc:Ignorable="w14 wp14">
+<w:endnotes xmlns:ve="http://schemas.openxmlformats.org/markup-compatibility/2006" xmlns:o="urn:schemas-microsoft-com:office:office" xmlns:r="http://schemas.openxmlformats.org/officeDocument/2006/relationships" xmlns:m="http://schemas.openxmlformats.org/officeDocument/2006/math" xmlns:v="urn:schemas-microsoft-com:vml" xmlns:wp="http://schemas.openxmlformats.org/drawingml/2006/wordprocessingDrawing" xmlns:w10="urn:schemas-microsoft-com:office:word" xmlns:w="http://schemas.openxmlformats.org/wordprocessingml/2006/main" xmlns:wne="http://schemas.microsoft.com/office/word/2006/wordml">
   <w:endnote w:type="separator" w:id="-1">
     <w:p>
       <w:pPr>
@@ -603,7 +561,7 @@
 </file>
 
 <file path=word/footnotes.xml><?xml version="1.0" encoding="utf-8"?>
-<w:footnotes xmlns:wpc="http://schemas.microsoft.com/office/word/2010/wordprocessingCanvas" xmlns:mc="http://schemas.openxmlformats.org/markup-compatibility/2006" xmlns:o="urn:schemas-microsoft-com:office:office" xmlns:r="http://schemas.openxmlformats.org/officeDocument/2006/relationships" xmlns:m="http://schemas.openxmlformats.org/officeDocument/2006/math" xmlns:v="urn:schemas-microsoft-com:vml" xmlns:wp14="http://schemas.microsoft.com/office/word/2010/wordprocessingDrawing" xmlns:wp="http://schemas.openxmlformats.org/drawingml/2006/wordprocessingDrawing" xmlns:w10="urn:schemas-microsoft-com:office:word" xmlns:w="http://schemas.openxmlformats.org/wordprocessingml/2006/main" xmlns:w14="http://schemas.microsoft.com/office/word/2010/wordml" xmlns:wpg="http://schemas.microsoft.com/office/word/2010/wordprocessingGroup" xmlns:wpi="http://schemas.microsoft.com/office/word/2010/wordprocessingInk" xmlns:wne="http://schemas.microsoft.com/office/word/2006/wordml" xmlns:wps="http://schemas.microsoft.com/office/word/2010/wordprocessingShape" mc:Ignorable="w14 wp14">
+<w:footnotes xmlns:ve="http://schemas.openxmlformats.org/markup-compatibility/2006" xmlns:o="urn:schemas-microsoft-com:office:office" xmlns:r="http://schemas.openxmlformats.org/officeDocument/2006/relationships" xmlns:m="http://schemas.openxmlformats.org/officeDocument/2006/math" xmlns:v="urn:schemas-microsoft-com:vml" xmlns:wp="http://schemas.openxmlformats.org/drawingml/2006/wordprocessingDrawing" xmlns:w10="urn:schemas-microsoft-com:office:word" xmlns:w="http://schemas.openxmlformats.org/wordprocessingml/2006/main" xmlns:wne="http://schemas.microsoft.com/office/word/2006/wordml">
   <w:footnote w:type="separator" w:id="-1">
     <w:p>
       <w:pPr>
@@ -628,7 +586,7 @@
 </file>
 
 <file path=word/header1.xml><?xml version="1.0" encoding="utf-8"?>
-<w:hdr xmlns:wpc="http://schemas.microsoft.com/office/word/2010/wordprocessingCanvas" xmlns:mc="http://schemas.openxmlformats.org/markup-compatibility/2006" xmlns:o="urn:schemas-microsoft-com:office:office" xmlns:r="http://schemas.openxmlformats.org/officeDocument/2006/relationships" xmlns:m="http://schemas.openxmlformats.org/officeDocument/2006/math" xmlns:v="urn:schemas-microsoft-com:vml" xmlns:wp14="http://schemas.microsoft.com/office/word/2010/wordprocessingDrawing" xmlns:wp="http://schemas.openxmlformats.org/drawingml/2006/wordprocessingDrawing" xmlns:w10="urn:schemas-microsoft-com:office:word" xmlns:w="http://schemas.openxmlformats.org/wordprocessingml/2006/main" xmlns:w14="http://schemas.microsoft.com/office/word/2010/wordml" xmlns:wpg="http://schemas.microsoft.com/office/word/2010/wordprocessingGroup" xmlns:wpi="http://schemas.microsoft.com/office/word/2010/wordprocessingInk" xmlns:wne="http://schemas.microsoft.com/office/word/2006/wordml" xmlns:wps="http://schemas.microsoft.com/office/word/2010/wordprocessingShape" mc:Ignorable="w14 wp14">
+<w:hdr xmlns:ve="http://schemas.openxmlformats.org/markup-compatibility/2006" xmlns:o="urn:schemas-microsoft-com:office:office" xmlns:r="http://schemas.openxmlformats.org/officeDocument/2006/relationships" xmlns:m="http://schemas.openxmlformats.org/officeDocument/2006/math" xmlns:v="urn:schemas-microsoft-com:vml" xmlns:wp="http://schemas.openxmlformats.org/drawingml/2006/wordprocessingDrawing" xmlns:w10="urn:schemas-microsoft-com:office:word" xmlns:w="http://schemas.openxmlformats.org/wordprocessingml/2006/main" xmlns:wne="http://schemas.microsoft.com/office/word/2006/wordml">
   <w:sdt>
     <w:sdtPr>
       <w:id w:val="-1091699837"/>
@@ -662,36 +620,8 @@
             <w:sz w:val="24"/>
             <w:szCs w:val="24"/>
           </w:rPr>
-          <w:t xml:space="preserve">, Patel, </w:t>
+          <w:t>, Patel, Buscaino, Salamat</w:t>
         </w:r>
-        <w:proofErr w:type="spellStart"/>
-        <w:r>
-          <w:rPr>
-            <w:rFonts w:ascii="Times New Roman" w:hAnsi="Times New Roman" w:cs="Times New Roman"/>
-            <w:sz w:val="24"/>
-            <w:szCs w:val="24"/>
-          </w:rPr>
-          <w:t>Buscaino</w:t>
-        </w:r>
-        <w:proofErr w:type="spellEnd"/>
-        <w:r>
-          <w:rPr>
-            <w:rFonts w:ascii="Times New Roman" w:hAnsi="Times New Roman" w:cs="Times New Roman"/>
-            <w:sz w:val="24"/>
-            <w:szCs w:val="24"/>
-          </w:rPr>
-          <w:t xml:space="preserve">, </w:t>
-        </w:r>
-        <w:proofErr w:type="spellStart"/>
-        <w:r>
-          <w:rPr>
-            <w:rFonts w:ascii="Times New Roman" w:hAnsi="Times New Roman" w:cs="Times New Roman"/>
-            <w:sz w:val="24"/>
-            <w:szCs w:val="24"/>
-          </w:rPr>
-          <w:t>Salamat</w:t>
-        </w:r>
-        <w:proofErr w:type="spellEnd"/>
         <w:r>
           <w:rPr>
             <w:rFonts w:ascii="Times New Roman" w:hAnsi="Times New Roman" w:cs="Times New Roman"/>
@@ -733,7 +663,7 @@
 </file>
 
 <file path=word/styles.xml><?xml version="1.0" encoding="utf-8"?>
-<w:styles xmlns:mc="http://schemas.openxmlformats.org/markup-compatibility/2006" xmlns:r="http://schemas.openxmlformats.org/officeDocument/2006/relationships" xmlns:w="http://schemas.openxmlformats.org/wordprocessingml/2006/main" xmlns:w14="http://schemas.microsoft.com/office/word/2010/wordml" mc:Ignorable="w14">
+<w:styles xmlns:r="http://schemas.openxmlformats.org/officeDocument/2006/relationships" xmlns:w="http://schemas.openxmlformats.org/wordprocessingml/2006/main">
   <w:docDefaults>
     <w:rPrDefault>
       <w:rPr>
@@ -890,6 +820,7 @@
   </w:latentStyles>
   <w:style w:type="paragraph" w:default="1" w:styleId="Normal">
     <w:name w:val="Normal"/>
+    <w:rsid w:val="006737BE"/>
     <w:pPr>
       <w:spacing w:after="0"/>
     </w:pPr>
@@ -902,6 +833,7 @@
     <w:name w:val="heading 1"/>
     <w:basedOn w:val="Normal"/>
     <w:next w:val="Normal"/>
+    <w:rsid w:val="006737BE"/>
     <w:pPr>
       <w:spacing w:before="200"/>
       <w:outlineLvl w:val="0"/>
@@ -915,6 +847,7 @@
     <w:name w:val="heading 2"/>
     <w:basedOn w:val="Normal"/>
     <w:next w:val="Normal"/>
+    <w:rsid w:val="006737BE"/>
     <w:pPr>
       <w:spacing w:before="200"/>
       <w:outlineLvl w:val="1"/>
@@ -929,6 +862,7 @@
     <w:name w:val="heading 3"/>
     <w:basedOn w:val="Normal"/>
     <w:next w:val="Normal"/>
+    <w:rsid w:val="006737BE"/>
     <w:pPr>
       <w:spacing w:before="160"/>
       <w:outlineLvl w:val="2"/>
@@ -944,6 +878,7 @@
     <w:name w:val="heading 4"/>
     <w:basedOn w:val="Normal"/>
     <w:next w:val="Normal"/>
+    <w:rsid w:val="006737BE"/>
     <w:pPr>
       <w:spacing w:before="160"/>
       <w:outlineLvl w:val="3"/>
@@ -958,6 +893,7 @@
     <w:name w:val="heading 5"/>
     <w:basedOn w:val="Normal"/>
     <w:next w:val="Normal"/>
+    <w:rsid w:val="006737BE"/>
     <w:pPr>
       <w:spacing w:before="160"/>
       <w:outlineLvl w:val="4"/>
@@ -971,6 +907,7 @@
     <w:name w:val="heading 6"/>
     <w:basedOn w:val="Normal"/>
     <w:next w:val="Normal"/>
+    <w:rsid w:val="006737BE"/>
     <w:pPr>
       <w:spacing w:before="160"/>
       <w:outlineLvl w:val="5"/>
@@ -1014,6 +951,7 @@
     <w:uiPriority w:val="99"/>
     <w:semiHidden/>
     <w:unhideWhenUsed/>
+    <w:qFormat/>
     <w:tblPr>
       <w:tblInd w:w="0" w:type="dxa"/>
       <w:tblCellMar>
@@ -1034,6 +972,7 @@
     <w:name w:val="Title"/>
     <w:basedOn w:val="Normal"/>
     <w:next w:val="Normal"/>
+    <w:rsid w:val="006737BE"/>
     <w:rPr>
       <w:rFonts w:ascii="Trebuchet MS" w:eastAsia="Trebuchet MS" w:hAnsi="Trebuchet MS" w:cs="Trebuchet MS"/>
       <w:sz w:val="42"/>
@@ -1043,6 +982,7 @@
     <w:name w:val="Subtitle"/>
     <w:basedOn w:val="Normal"/>
     <w:next w:val="Normal"/>
+    <w:rsid w:val="006737BE"/>
     <w:pPr>
       <w:spacing w:after="200"/>
     </w:pPr>

</xml_diff>